<commit_message>
Arreglo suavizado de Laplace y continuo documento
</commit_message>
<xml_diff>
--- a/Algoritmo ID3 mixto.docx
+++ b/Algoritmo ID3 mixto.docx
@@ -493,6 +493,11 @@
     <w:p>
       <w:pPr>
         <w:jc w:val="both"/>
+      </w:pPr>
+    </w:p>
+    <w:p>
+      <w:pPr>
+        <w:jc w:val="both"/>
         <w:rPr>
           <w:b/>
           <w:bCs/>
@@ -877,6 +882,11 @@
     <w:p>
       <w:pPr>
         <w:jc w:val="both"/>
+      </w:pPr>
+    </w:p>
+    <w:p>
+      <w:pPr>
+        <w:jc w:val="both"/>
         <w:rPr>
           <w:b/>
           <w:bCs/>
@@ -977,6 +987,7 @@
           <w:b/>
           <w:bCs/>
         </w:rPr>
+        <w:lastRenderedPageBreak/>
         <w:t>Salida:</w:t>
       </w:r>
     </w:p>
@@ -994,7 +1005,6 @@
         </w:rPr>
       </w:pPr>
       <w:r>
-        <w:lastRenderedPageBreak/>
         <w:t xml:space="preserve">Clasificación de la fila, en caso de que se realice la llamada al método Naive Bayes devuelve una lista con la clasificación en la primera posición y la probabilidad en la segunda(Posiciones 0 y 1 en la lista). </w:t>
       </w:r>
     </w:p>
@@ -1137,6 +1147,11 @@
     <w:p>
       <w:pPr>
         <w:jc w:val="both"/>
+      </w:pPr>
+    </w:p>
+    <w:p>
+      <w:pPr>
+        <w:jc w:val="both"/>
         <w:rPr>
           <w:b/>
         </w:rPr>
@@ -1176,20 +1191,463 @@
     </w:p>
     <w:p>
       <w:pPr>
-        <w:jc w:val="both"/>
-        <w:rPr>
-          <w:u w:val="single"/>
-        </w:rPr>
-      </w:pPr>
-      <w:bookmarkStart w:id="1" w:name="_GoBack"/>
-      <w:bookmarkEnd w:id="1"/>
+        <w:pStyle w:val="Ttulo2"/>
+        <w:rPr>
+          <w:sz w:val="22"/>
+          <w:szCs w:val="22"/>
+        </w:rPr>
+      </w:pPr>
+      <w:r>
+        <w:rPr>
+          <w:sz w:val="22"/>
+          <w:szCs w:val="22"/>
+        </w:rPr>
+        <w:t>Naive Bayes</w:t>
+      </w:r>
+    </w:p>
+    <w:p>
+      <w:pPr>
+        <w:jc w:val="both"/>
+      </w:pPr>
+      <w:r>
+        <w:t>Para las llamadas Naive Bayes en lugar de usar alguna librería para calcular la clasificación se ha decidido realizar un método que haga los cálculos. El método calcula la probabilidad con suavizado de Laplace</w:t>
+      </w:r>
+      <w:r>
+        <w:t xml:space="preserve"> para evitar las probabilidades nulas. Entonces la formula usada para obtener la clasificación sería: </w:t>
+      </w:r>
+    </w:p>
+    <w:p>
+      <w:pPr>
+        <w:jc w:val="both"/>
+      </w:pPr>
+    </w:p>
+    <w:p>
+      <w:pPr>
+        <w:rPr>
+          <w:sz w:val="28"/>
+          <w:szCs w:val="28"/>
+        </w:rPr>
+      </w:pPr>
+      <w:r>
+        <w:rPr>
+          <w:sz w:val="28"/>
+          <w:szCs w:val="28"/>
+        </w:rPr>
+        <w:t>argmax</w:t>
+      </w:r>
+      <w:r>
+        <w:rPr>
+          <w:sz w:val="28"/>
+          <w:szCs w:val="28"/>
+          <w:vertAlign w:val="subscript"/>
+        </w:rPr>
+        <w:t>vj</w:t>
+      </w:r>
+      <w:r>
+        <w:rPr>
+          <w:rFonts w:ascii="Cambria Math" w:hAnsi="Cambria Math" w:cs="Cambria Math"/>
+          <w:sz w:val="28"/>
+          <w:szCs w:val="28"/>
+          <w:vertAlign w:val="subscript"/>
+        </w:rPr>
+        <w:t>∈</w:t>
+      </w:r>
+      <w:r>
+        <w:rPr>
+          <w:sz w:val="28"/>
+          <w:szCs w:val="28"/>
+          <w:vertAlign w:val="subscript"/>
+        </w:rPr>
+        <w:t>V</w:t>
+      </w:r>
+      <w:r>
+        <w:rPr>
+          <w:sz w:val="28"/>
+          <w:szCs w:val="28"/>
+        </w:rPr>
+        <w:t xml:space="preserve"> </w:t>
+      </w:r>
+      <w:r>
+        <w:rPr>
+          <w:sz w:val="28"/>
+          <w:szCs w:val="28"/>
+        </w:rPr>
+        <w:t>P(vj)∏</w:t>
+      </w:r>
+      <w:r>
+        <w:rPr>
+          <w:sz w:val="28"/>
+          <w:szCs w:val="28"/>
+          <w:vertAlign w:val="subscript"/>
+        </w:rPr>
+        <w:t>i</w:t>
+      </w:r>
+      <w:r>
+        <w:rPr>
+          <w:sz w:val="28"/>
+          <w:szCs w:val="28"/>
+        </w:rPr>
+        <w:t>P(ai|vj)</w:t>
+      </w:r>
+    </w:p>
+    <w:p>
+      <w:pPr>
+        <w:rPr>
+          <w:sz w:val="28"/>
+          <w:szCs w:val="28"/>
+        </w:rPr>
+      </w:pPr>
+    </w:p>
+    <w:p>
+      <w:pPr>
+        <w:jc w:val="both"/>
+        <w:rPr>
+          <w:rFonts w:ascii="Arial" w:hAnsi="Arial" w:cs="Arial"/>
+          <w:sz w:val="30"/>
+          <w:szCs w:val="30"/>
+        </w:rPr>
+      </w:pPr>
+    </w:p>
+    <w:p>
+      <w:pPr>
+        <w:jc w:val="both"/>
+      </w:pPr>
+      <w:r>
+        <w:t xml:space="preserve">Y las probabilidades serían: </w:t>
+      </w:r>
+    </w:p>
+    <w:p>
+      <w:pPr>
+        <w:jc w:val="both"/>
+        <w:rPr>
+          <w:sz w:val="28"/>
+          <w:szCs w:val="28"/>
+        </w:rPr>
+      </w:pPr>
+      <m:oMathPara>
+        <m:oMath>
+          <m:r>
+            <w:rPr>
+              <w:rFonts w:ascii="Cambria Math" w:hAnsi="Cambria Math"/>
+              <w:sz w:val="28"/>
+              <w:szCs w:val="28"/>
+            </w:rPr>
+            <m:t>P</m:t>
+          </m:r>
+          <m:d>
+            <m:dPr>
+              <m:ctrlPr>
+                <w:rPr>
+                  <w:rFonts w:ascii="Cambria Math" w:hAnsi="Cambria Math"/>
+                  <w:i/>
+                  <w:sz w:val="28"/>
+                  <w:szCs w:val="28"/>
+                </w:rPr>
+              </m:ctrlPr>
+            </m:dPr>
+            <m:e>
+              <m:r>
+                <w:rPr>
+                  <w:rFonts w:ascii="Cambria Math" w:hAnsi="Cambria Math"/>
+                  <w:sz w:val="28"/>
+                  <w:szCs w:val="28"/>
+                </w:rPr>
+                <m:t>vj</m:t>
+              </m:r>
+            </m:e>
+          </m:d>
+          <m:r>
+            <w:rPr>
+              <w:rFonts w:ascii="Cambria Math" w:hAnsi="Cambria Math"/>
+              <w:sz w:val="28"/>
+              <w:szCs w:val="28"/>
+            </w:rPr>
+            <m:t xml:space="preserve">= </m:t>
+          </m:r>
+          <m:f>
+            <m:fPr>
+              <m:ctrlPr>
+                <w:rPr>
+                  <w:rFonts w:ascii="Cambria Math" w:hAnsi="Cambria Math"/>
+                  <w:i/>
+                  <w:sz w:val="28"/>
+                  <w:szCs w:val="28"/>
+                </w:rPr>
+              </m:ctrlPr>
+            </m:fPr>
+            <m:num>
+              <m:r>
+                <w:rPr>
+                  <w:rFonts w:ascii="Cambria Math" w:hAnsi="Cambria Math"/>
+                  <w:sz w:val="28"/>
+                  <w:szCs w:val="28"/>
+                </w:rPr>
+                <m:t>#(V=vj)</m:t>
+              </m:r>
+            </m:num>
+            <m:den>
+              <m:r>
+                <w:rPr>
+                  <w:rFonts w:ascii="Cambria Math" w:hAnsi="Cambria Math"/>
+                  <w:sz w:val="28"/>
+                  <w:szCs w:val="28"/>
+                </w:rPr>
+                <m:t>N</m:t>
+              </m:r>
+            </m:den>
+          </m:f>
+        </m:oMath>
+      </m:oMathPara>
+    </w:p>
+    <w:p>
+      <w:pPr>
+        <w:jc w:val="both"/>
+        <w:rPr>
+          <w:sz w:val="28"/>
+          <w:szCs w:val="28"/>
+        </w:rPr>
+      </w:pPr>
+      <m:oMathPara>
+        <m:oMath>
+          <m:r>
+            <w:rPr>
+              <w:rFonts w:ascii="Cambria Math" w:hAnsi="Cambria Math"/>
+              <w:sz w:val="28"/>
+              <w:szCs w:val="28"/>
+            </w:rPr>
+            <m:t>P</m:t>
+          </m:r>
+          <m:d>
+            <m:dPr>
+              <m:ctrlPr>
+                <w:rPr>
+                  <w:rFonts w:ascii="Cambria Math" w:hAnsi="Cambria Math"/>
+                  <w:i/>
+                  <w:sz w:val="28"/>
+                  <w:szCs w:val="28"/>
+                </w:rPr>
+              </m:ctrlPr>
+            </m:dPr>
+            <m:e>
+              <m:r>
+                <w:rPr>
+                  <w:rFonts w:ascii="Cambria Math" w:hAnsi="Cambria Math"/>
+                  <w:sz w:val="28"/>
+                  <w:szCs w:val="28"/>
+                </w:rPr>
+                <m:t>a</m:t>
+              </m:r>
+              <m:r>
+                <w:rPr>
+                  <w:rFonts w:ascii="Cambria Math" w:hAnsi="Cambria Math"/>
+                  <w:sz w:val="28"/>
+                  <w:szCs w:val="28"/>
+                </w:rPr>
+                <m:t>i</m:t>
+              </m:r>
+            </m:e>
+            <m:e>
+              <m:r>
+                <w:rPr>
+                  <w:rFonts w:ascii="Cambria Math" w:hAnsi="Cambria Math"/>
+                  <w:sz w:val="28"/>
+                  <w:szCs w:val="28"/>
+                </w:rPr>
+                <m:t>vj</m:t>
+              </m:r>
+            </m:e>
+          </m:d>
+          <m:r>
+            <w:rPr>
+              <w:rFonts w:ascii="Cambria Math" w:hAnsi="Cambria Math"/>
+              <w:sz w:val="28"/>
+              <w:szCs w:val="28"/>
+            </w:rPr>
+            <m:t xml:space="preserve">= </m:t>
+          </m:r>
+          <m:f>
+            <m:fPr>
+              <m:ctrlPr>
+                <w:rPr>
+                  <w:rFonts w:ascii="Cambria Math" w:hAnsi="Cambria Math"/>
+                  <w:i/>
+                  <w:sz w:val="28"/>
+                  <w:szCs w:val="28"/>
+                </w:rPr>
+              </m:ctrlPr>
+            </m:fPr>
+            <m:num>
+              <m:r>
+                <w:rPr>
+                  <w:rFonts w:ascii="Cambria Math" w:hAnsi="Cambria Math"/>
+                  <w:sz w:val="28"/>
+                  <w:szCs w:val="28"/>
+                </w:rPr>
+                <m:t>#</m:t>
+              </m:r>
+              <m:d>
+                <m:dPr>
+                  <m:ctrlPr>
+                    <w:rPr>
+                      <w:rFonts w:ascii="Cambria Math" w:hAnsi="Cambria Math"/>
+                      <w:i/>
+                      <w:sz w:val="28"/>
+                      <w:szCs w:val="28"/>
+                    </w:rPr>
+                  </m:ctrlPr>
+                </m:dPr>
+                <m:e>
+                  <m:r>
+                    <w:rPr>
+                      <w:rFonts w:ascii="Cambria Math" w:hAnsi="Cambria Math"/>
+                      <w:sz w:val="28"/>
+                      <w:szCs w:val="28"/>
+                    </w:rPr>
+                    <m:t>Ai=ai, V=vj</m:t>
+                  </m:r>
+                </m:e>
+              </m:d>
+              <m:r>
+                <w:rPr>
+                  <w:rFonts w:ascii="Cambria Math" w:hAnsi="Cambria Math"/>
+                  <w:sz w:val="28"/>
+                  <w:szCs w:val="28"/>
+                </w:rPr>
+                <m:t>+k</m:t>
+              </m:r>
+            </m:num>
+            <m:den>
+              <m:r>
+                <w:rPr>
+                  <w:rFonts w:ascii="Cambria Math" w:hAnsi="Cambria Math"/>
+                  <w:sz w:val="28"/>
+                  <w:szCs w:val="28"/>
+                </w:rPr>
+                <m:t>#</m:t>
+              </m:r>
+              <m:d>
+                <m:dPr>
+                  <m:ctrlPr>
+                    <w:rPr>
+                      <w:rFonts w:ascii="Cambria Math" w:hAnsi="Cambria Math"/>
+                      <w:i/>
+                      <w:sz w:val="28"/>
+                      <w:szCs w:val="28"/>
+                    </w:rPr>
+                  </m:ctrlPr>
+                </m:dPr>
+                <m:e>
+                  <m:r>
+                    <w:rPr>
+                      <w:rFonts w:ascii="Cambria Math" w:hAnsi="Cambria Math"/>
+                      <w:sz w:val="28"/>
+                      <w:szCs w:val="28"/>
+                    </w:rPr>
+                    <m:t>V=vj</m:t>
+                  </m:r>
+                </m:e>
+              </m:d>
+              <m:r>
+                <w:rPr>
+                  <w:rFonts w:ascii="Cambria Math" w:hAnsi="Cambria Math"/>
+                  <w:sz w:val="28"/>
+                  <w:szCs w:val="28"/>
+                </w:rPr>
+                <m:t>+k|Ai|</m:t>
+              </m:r>
+            </m:den>
+          </m:f>
+        </m:oMath>
+      </m:oMathPara>
+    </w:p>
+    <w:p>
+      <w:pPr>
+        <w:jc w:val="both"/>
+      </w:pPr>
+    </w:p>
+    <w:p>
+      <w:pPr>
+        <w:jc w:val="both"/>
+      </w:pPr>
+      <w:r>
+        <w:t xml:space="preserve">Donde N es el número total de ejemplos, #(V = vj) es el número de ejemplos clasificados como vj y  </w:t>
+      </w:r>
+    </w:p>
+    <w:p>
+      <w:pPr>
+        <w:jc w:val="both"/>
+      </w:pPr>
+      <w:r>
+        <w:t>#(Ai = ai, V = vj) es el número de ejemplos clasificados como vj cuyo valor en el atributo Ai es ai.</w:t>
+      </w:r>
+    </w:p>
+    <w:p>
+      <w:pPr>
+        <w:jc w:val="both"/>
+      </w:pPr>
+      <w:r>
+        <w:t>Hemos escogido k = 1.</w:t>
+      </w:r>
+    </w:p>
+    <w:p>
+      <w:pPr>
+        <w:jc w:val="both"/>
+        <w:rPr>
+          <w:b/>
+        </w:rPr>
+      </w:pPr>
+    </w:p>
+    <w:p>
+      <w:pPr>
+        <w:jc w:val="both"/>
+      </w:pPr>
+    </w:p>
+    <w:p>
+      <w:pPr>
+        <w:pStyle w:val="Ttulo2"/>
+        <w:rPr>
+          <w:sz w:val="22"/>
+          <w:szCs w:val="22"/>
+        </w:rPr>
+      </w:pPr>
+      <w:r>
+        <w:rPr>
+          <w:sz w:val="22"/>
+          <w:szCs w:val="22"/>
+        </w:rPr>
+        <w:t>Rendimiento</w:t>
+      </w:r>
+    </w:p>
+    <w:p>
+      <w:pPr>
+        <w:jc w:val="both"/>
+      </w:pPr>
+      <w:r>
+        <w:t>Como medida de rendimiento hemos escogido la tasa de aciertos</w:t>
+      </w:r>
+      <w:r>
+        <w:t xml:space="preserve"> dado que es una medida simple de realizar e indica si el clasificador está funcionando correctamente o no. En nuestro caso para calcular el rendimiento basta con obtener las lista de evaluaciones del árbol que ha sido creado y la última columna de los datos de entrenamiento e ir comparando uno a uno. En caso de que el valor de la evaluación sea una lista siempre tomamos el valor en la posición cero ya que esa es la clasificación.</w:t>
+      </w:r>
+    </w:p>
+    <w:p>
+      <w:pPr>
+        <w:jc w:val="both"/>
+      </w:pPr>
     </w:p>
     <w:p>
       <w:pPr>
         <w:pStyle w:val="Ttulo1"/>
         <w:jc w:val="left"/>
-      </w:pPr>
-      <w:r>
+        <w:rPr>
+          <w:sz w:val="24"/>
+          <w:szCs w:val="24"/>
+        </w:rPr>
+      </w:pPr>
+      <w:r>
+        <w:rPr>
+          <w:sz w:val="24"/>
+          <w:szCs w:val="24"/>
+        </w:rPr>
         <w:t>RESULTADOS</w:t>
       </w:r>
     </w:p>
@@ -1212,6 +1670,7 @@
         <w:jc w:val="both"/>
       </w:pPr>
       <w:r>
+        <w:lastRenderedPageBreak/>
         <w:t>Para los valores del quórum se han usado valores desde 1 hasta el mayor numero possible de forma que el árbol mixto generado</w:t>
       </w:r>
       <w:r>
@@ -1323,7 +1782,6 @@
         <w:rPr>
           <w:noProof/>
         </w:rPr>
-        <w:lastRenderedPageBreak/>
         <w:drawing>
           <wp:inline distT="0" distB="0" distL="0" distR="0" wp14:anchorId="476EBD85" wp14:editId="7CD2536C">
             <wp:extent cx="4410075" cy="2686050"/>
@@ -1464,6 +1922,7 @@
         <w:rPr>
           <w:noProof/>
         </w:rPr>
+        <w:lastRenderedPageBreak/>
         <w:drawing>
           <wp:inline distT="0" distB="0" distL="0" distR="0" wp14:anchorId="61A2A14C" wp14:editId="242C7311">
             <wp:extent cx="4914900" cy="2933700"/>
@@ -1493,11 +1952,7 @@
         <w:t xml:space="preserve">Tras imponer un quórum mayor que uno el rendimiento va aumentando hasta alcanzar su mayor rendimiento con los valores de quórum 5 y 7, tras seguir aumentando el valor del quórum </w:t>
       </w:r>
       <w:r>
-        <w:t xml:space="preserve">el rendimiento </w:t>
-      </w:r>
-      <w:r>
-        <w:lastRenderedPageBreak/>
-        <w:t>de los árboles generados va disminuyendo hasta alcanzar un rendimiento cercano al árbol generado para el valor de quórum 1.</w:t>
+        <w:t>el rendimiento de los árboles generados va disminuyendo hasta alcanzar un rendimiento cercano al árbol generado para el valor de quórum 1.</w:t>
       </w:r>
     </w:p>
     <w:p>
@@ -1573,10 +2028,7 @@
         <w:jc w:val="both"/>
       </w:pPr>
       <w:r>
-        <w:t xml:space="preserve">Resultados: </w:t>
-      </w:r>
-      <w:r>
-        <w:t>Representados en la siguiente gráfica de forma que en el eje Y se encuentra el rendimiento y en el eje X los distintos valores para el quórum.</w:t>
+        <w:t>Resultados: Representados en la siguiente gráfica de forma que en el eje Y se encuentra el rendimiento y en el eje X los distintos valores para el quórum.</w:t>
       </w:r>
     </w:p>
     <w:p>
@@ -1624,6 +2076,7 @@
         <w:jc w:val="both"/>
       </w:pPr>
       <w:r>
+        <w:lastRenderedPageBreak/>
         <w:t>El rendimiento de los árboles generados para valores de quórum menor que 5 son similares, conforme se va aumentando el valor del quórum el rendimiento de los árboles decae en los valores 15 y 33 hasta alcanzar finalmente un 96% de aciertos.</w:t>
       </w:r>
     </w:p>
@@ -1655,16 +2108,19 @@
         </w:rPr>
         <w:t>Conclusiones</w:t>
       </w:r>
-      <w:bookmarkStart w:id="2" w:name="_Hlk18438165"/>
+      <w:bookmarkStart w:id="1" w:name="_Hlk18438165"/>
     </w:p>
     <w:p>
       <w:pPr>
         <w:jc w:val="left"/>
       </w:pPr>
     </w:p>
-    <w:p/>
+    <w:p>
+      <w:bookmarkStart w:id="2" w:name="_GoBack"/>
+      <w:bookmarkEnd w:id="2"/>
+    </w:p>
     <w:bookmarkEnd w:id="0"/>
-    <w:bookmarkEnd w:id="2"/>
+    <w:bookmarkEnd w:id="1"/>
     <w:p>
       <w:pPr>
         <w:pStyle w:val="Ttulo1"/>
@@ -1904,7 +2360,6 @@
         </w:rPr>
       </w:pPr>
       <w:r>
-        <w:lastRenderedPageBreak/>
         <w:t xml:space="preserve">[9] </w:t>
       </w:r>
       <w:r>
@@ -5527,6 +5982,16 @@
       <w:ind w:left="720"/>
       <w:contextualSpacing/>
     </w:pPr>
+  </w:style>
+  <w:style w:type="character" w:styleId="Textodelmarcadordeposicin">
+    <w:name w:val="Placeholder Text"/>
+    <w:basedOn w:val="Fuentedeprrafopredeter"/>
+    <w:uiPriority w:val="99"/>
+    <w:semiHidden/>
+    <w:rsid w:val="00710AAE"/>
+    <w:rPr>
+      <w:color w:val="808080"/>
+    </w:rPr>
   </w:style>
 </w:styles>
 </file>
@@ -8726,7 +9191,7 @@
 </file>
 
 <file path=customXml/itemProps1.xml><?xml version="1.0" encoding="utf-8"?>
-<ds:datastoreItem xmlns:ds="http://schemas.openxmlformats.org/officeDocument/2006/customXml" ds:itemID="{58F1444F-A8AE-4C23-8177-82E06B9EA787}">
+<ds:datastoreItem xmlns:ds="http://schemas.openxmlformats.org/officeDocument/2006/customXml" ds:itemID="{7776D370-B1AC-42DC-BDE4-A6DF206E2A81}">
   <ds:schemaRefs>
     <ds:schemaRef ds:uri="http://schemas.openxmlformats.org/officeDocument/2006/bibliography"/>
   </ds:schemaRefs>

</xml_diff>